<commit_message>
cap nhat muc luc doc
</commit_message>
<xml_diff>
--- a/Baocaocuoiky.docx
+++ b/Baocaocuoiky.docx
@@ -13,6 +13,7 @@
           <w:lang w:val="vi-VN"/>
         </w:rPr>
       </w:pPr>
+      <w:bookmarkStart w:id="23" w:name="_GoBack"/>
       <w:r>
         <w:rPr>
           <w:rFonts w:hint="default" w:ascii="Times New Roman" w:hAnsi="Times New Roman" w:cs="Times New Roman"/>
@@ -94,6 +95,7 @@
           </mc:Fallback>
         </mc:AlternateContent>
       </w:r>
+      <w:bookmarkEnd w:id="23"/>
       <w:r>
         <w:rPr>
           <w:rFonts w:hint="default" w:ascii="Times New Roman" w:hAnsi="Times New Roman" w:cs="Times New Roman"/>
@@ -459,7 +461,19 @@
           <w:szCs w:val="28"/>
           <w:lang w:val="en-US"/>
         </w:rPr>
-        <w:t>Địa chỉ Github:</w:t>
+        <w:t xml:space="preserve">Địa chỉ Github: </w:t>
+      </w:r>
+      <w:r>
+        <w:rPr>
+          <w:rStyle w:val="6"/>
+          <w:rFonts w:hint="default" w:ascii="Times New Roman" w:hAnsi="Times New Roman" w:eastAsia="SimSun" w:cs="Times New Roman"/>
+          <w:b w:val="0"/>
+          <w:bCs w:val="0"/>
+          <w:sz w:val="28"/>
+          <w:szCs w:val="28"/>
+          <w:lang w:val="en-US"/>
+        </w:rPr>
+        <w:t>https://github.com/CongNha492/XDPMWeb</w:t>
       </w:r>
     </w:p>
     <w:p>
@@ -1629,7 +1643,7 @@
               <w:sz w:val="28"/>
               <w:szCs w:val="28"/>
             </w:rPr>
-            <w:t>4</w:t>
+            <w:t>5</w:t>
           </w:r>
           <w:r>
             <w:rPr>
@@ -1736,7 +1750,7 @@
               <w:sz w:val="28"/>
               <w:szCs w:val="28"/>
             </w:rPr>
-            <w:t>5</w:t>
+            <w:t>6</w:t>
           </w:r>
           <w:r>
             <w:rPr>
@@ -1843,7 +1857,7 @@
               <w:sz w:val="28"/>
               <w:szCs w:val="28"/>
             </w:rPr>
-            <w:t>5</w:t>
+            <w:t>6</w:t>
           </w:r>
           <w:r>
             <w:rPr>
@@ -1950,7 +1964,7 @@
               <w:sz w:val="28"/>
               <w:szCs w:val="28"/>
             </w:rPr>
-            <w:t>7</w:t>
+            <w:t>8</w:t>
           </w:r>
           <w:r>
             <w:rPr>
@@ -2057,7 +2071,7 @@
               <w:sz w:val="28"/>
               <w:szCs w:val="28"/>
             </w:rPr>
-            <w:t>8</w:t>
+            <w:t>10</w:t>
           </w:r>
           <w:r>
             <w:rPr>
@@ -2164,7 +2178,7 @@
               <w:sz w:val="28"/>
               <w:szCs w:val="28"/>
             </w:rPr>
-            <w:t>17</w:t>
+            <w:t>36</w:t>
           </w:r>
           <w:r>
             <w:rPr>
@@ -2278,7 +2292,7 @@
               <w:sz w:val="28"/>
               <w:szCs w:val="28"/>
             </w:rPr>
-            <w:t>18</w:t>
+            <w:t>36</w:t>
           </w:r>
           <w:r>
             <w:rPr>
@@ -2371,7 +2385,7 @@
         <w:spacing w:line="360" w:lineRule="auto"/>
         <w:ind w:left="840" w:leftChars="0" w:hanging="420" w:firstLineChars="0"/>
         <w:jc w:val="both"/>
-        <w:outlineLvl w:val="0"/>
+        <w:outlineLvl w:val="9"/>
         <w:rPr>
           <w:rFonts w:hint="default" w:ascii="Times New Roman" w:hAnsi="Times New Roman" w:cs="Times New Roman"/>
           <w:b/>
@@ -4264,7 +4278,7 @@
         <w:spacing w:line="360" w:lineRule="auto"/>
         <w:ind w:left="840" w:leftChars="0" w:hanging="420" w:firstLineChars="0"/>
         <w:jc w:val="both"/>
-        <w:outlineLvl w:val="0"/>
+        <w:outlineLvl w:val="9"/>
         <w:rPr>
           <w:rFonts w:hint="default" w:ascii="Times New Roman" w:hAnsi="Times New Roman" w:cs="Times New Roman"/>
           <w:b/>
@@ -4697,57 +4711,12 @@
     </w:p>
     <w:p>
       <w:pPr>
-        <w:numPr>
-          <w:ilvl w:val="0"/>
-          <w:numId w:val="0"/>
-        </w:numPr>
-        <w:spacing w:line="360" w:lineRule="auto"/>
-        <w:jc w:val="both"/>
-        <w:outlineLvl w:val="0"/>
-        <w:rPr>
-          <w:rFonts w:hint="default" w:ascii="Times New Roman" w:hAnsi="Times New Roman" w:cs="Times New Roman"/>
-          <w:lang w:val="en-US"/>
-        </w:rPr>
-      </w:pPr>
-    </w:p>
-    <w:p>
-      <w:pPr>
-        <w:numPr>
-          <w:ilvl w:val="0"/>
-          <w:numId w:val="2"/>
-        </w:numPr>
-        <w:spacing w:line="360" w:lineRule="auto"/>
-        <w:ind w:left="425" w:leftChars="0" w:hanging="425" w:firstLineChars="0"/>
-        <w:jc w:val="both"/>
-        <w:outlineLvl w:val="0"/>
-        <w:rPr>
-          <w:rFonts w:hint="default" w:ascii="Times New Roman" w:hAnsi="Times New Roman" w:cs="Times New Roman"/>
-          <w:b/>
-          <w:bCs/>
-          <w:lang w:val="en-US"/>
-        </w:rPr>
-      </w:pPr>
-      <w:bookmarkStart w:id="1" w:name="_Toc25089"/>
-      <w:r>
-        <w:rPr>
-          <w:rFonts w:hint="default" w:ascii="Times New Roman" w:hAnsi="Times New Roman" w:cs="Times New Roman"/>
-          <w:b/>
-          <w:bCs/>
-          <w:lang w:val="en-US"/>
-        </w:rPr>
-        <w:t>ĐỀ TÀI ĐÃ CHỌN</w:t>
-      </w:r>
-      <w:bookmarkEnd w:id="1"/>
-    </w:p>
-    <w:p>
-      <w:pPr>
         <w:pStyle w:val="7"/>
         <w:keepNext w:val="0"/>
         <w:keepLines w:val="0"/>
         <w:widowControl/>
         <w:numPr>
-          <w:ilvl w:val="0"/>
-          <w:numId w:val="4"/>
+          <w:numId w:val="0"/>
         </w:numPr>
         <w:suppressLineNumbers w:val="0"/>
         <w:pBdr>
@@ -4755,218 +4724,47 @@
         </w:pBdr>
         <w:shd w:val="clear" w:fill="FFFFFF"/>
         <w:tabs>
-          <w:tab w:val="left" w:pos="420"/>
-          <w:tab w:val="clear" w:pos="840"/>
+          <w:tab w:val="left" w:pos="840"/>
         </w:tabs>
         <w:spacing w:before="0" w:beforeAutospacing="0" w:after="270" w:afterAutospacing="0" w:line="360" w:lineRule="auto"/>
-        <w:ind w:left="838" w:leftChars="0" w:right="0" w:hanging="418" w:firstLineChars="0"/>
-        <w:jc w:val="both"/>
-        <w:rPr>
-          <w:rFonts w:hint="default" w:ascii="Times New Roman" w:hAnsi="Times New Roman" w:cs="Times New Roman"/>
-          <w:sz w:val="28"/>
-          <w:szCs w:val="28"/>
-          <w:lang w:val="en-US"/>
-        </w:rPr>
-      </w:pPr>
-      <w:r>
-        <w:rPr>
-          <w:rFonts w:hint="default" w:ascii="Times New Roman" w:hAnsi="Times New Roman" w:cs="Times New Roman"/>
-          <w:sz w:val="28"/>
-          <w:szCs w:val="28"/>
-          <w:lang w:val="en-US"/>
-        </w:rPr>
-        <w:t xml:space="preserve">Đề tài mà nhóm chọn là thiết kế </w:t>
-      </w:r>
-      <w:r>
-        <w:rPr>
-          <w:rFonts w:hint="default" w:ascii="Times New Roman" w:hAnsi="Times New Roman" w:cs="Times New Roman"/>
-          <w:b/>
-          <w:bCs/>
-          <w:sz w:val="28"/>
-          <w:szCs w:val="28"/>
-          <w:lang w:val="en-US"/>
-        </w:rPr>
-        <w:t>website bán hàng</w:t>
-      </w:r>
-      <w:r>
-        <w:rPr>
-          <w:rFonts w:hint="default" w:ascii="Times New Roman" w:hAnsi="Times New Roman" w:cs="Times New Roman"/>
-          <w:b/>
-          <w:bCs/>
-          <w:sz w:val="28"/>
-          <w:szCs w:val="28"/>
-          <w:lang w:val="en-US"/>
-        </w:rPr>
-        <w:t xml:space="preserve"> Shop</w:t>
-      </w:r>
-      <w:r>
-        <w:rPr>
-          <w:rFonts w:hint="default" w:ascii="Times New Roman" w:hAnsi="Times New Roman" w:cs="Times New Roman"/>
-          <w:b/>
-          <w:bCs/>
-          <w:sz w:val="28"/>
-          <w:szCs w:val="28"/>
-          <w:lang w:val="en-US"/>
-        </w:rPr>
-        <w:t xml:space="preserve"> online</w:t>
-      </w:r>
-      <w:r>
-        <w:rPr>
-          <w:rFonts w:hint="default" w:ascii="Times New Roman" w:hAnsi="Times New Roman" w:cs="Times New Roman"/>
-          <w:sz w:val="28"/>
-          <w:szCs w:val="28"/>
-          <w:lang w:val="en-US"/>
-        </w:rPr>
-        <w:t xml:space="preserve">, website bán hàng gồm nhiều </w:t>
-      </w:r>
-      <w:r>
-        <w:rPr>
-          <w:rFonts w:hint="default" w:ascii="Times New Roman" w:hAnsi="Times New Roman" w:cs="Times New Roman"/>
-          <w:sz w:val="28"/>
-          <w:szCs w:val="28"/>
-          <w:lang w:val="en-US"/>
-        </w:rPr>
-        <w:t>danh mục</w:t>
-      </w:r>
-      <w:r>
-        <w:rPr>
-          <w:rFonts w:hint="default" w:ascii="Times New Roman" w:hAnsi="Times New Roman" w:cs="Times New Roman"/>
-          <w:sz w:val="28"/>
-          <w:szCs w:val="28"/>
-          <w:lang w:val="en-US"/>
-        </w:rPr>
-        <w:t xml:space="preserve"> hàng như </w:t>
-      </w:r>
-      <w:r>
-        <w:rPr>
-          <w:rFonts w:hint="default" w:ascii="Times New Roman" w:hAnsi="Times New Roman" w:cs="Times New Roman"/>
-          <w:sz w:val="28"/>
-          <w:szCs w:val="28"/>
-          <w:lang w:val="en-US"/>
-        </w:rPr>
-        <w:t>t</w:t>
-      </w:r>
-      <w:r>
-        <w:rPr>
-          <w:rFonts w:hint="default" w:ascii="Times New Roman" w:hAnsi="Times New Roman" w:cs="Times New Roman"/>
-          <w:sz w:val="28"/>
-          <w:szCs w:val="28"/>
-          <w:lang w:val="en-US"/>
-        </w:rPr>
-        <w:t>i</w:t>
-      </w:r>
-      <w:r>
-        <w:rPr>
-          <w:rFonts w:hint="default" w:ascii="Times New Roman" w:hAnsi="Times New Roman" w:cs="Times New Roman"/>
-          <w:sz w:val="28"/>
-          <w:szCs w:val="28"/>
-          <w:lang w:val="en-US"/>
-        </w:rPr>
-        <w:t>v</w:t>
-      </w:r>
-      <w:r>
-        <w:rPr>
-          <w:rFonts w:hint="default" w:ascii="Times New Roman" w:hAnsi="Times New Roman" w:cs="Times New Roman"/>
-          <w:sz w:val="28"/>
-          <w:szCs w:val="28"/>
-          <w:lang w:val="en-US"/>
-        </w:rPr>
-        <w:t xml:space="preserve">i, điện thoại, tủ lạnh, laptop và nhiều loại thiết bị khác có trên </w:t>
-      </w:r>
-      <w:r>
-        <w:rPr>
-          <w:rFonts w:hint="default" w:ascii="Times New Roman" w:hAnsi="Times New Roman" w:cs="Times New Roman"/>
-          <w:b/>
-          <w:bCs/>
-          <w:sz w:val="28"/>
-          <w:szCs w:val="28"/>
-          <w:lang w:val="en-US"/>
-        </w:rPr>
-        <w:t>website bán hàng Shop online</w:t>
-      </w:r>
-      <w:r>
-        <w:rPr>
-          <w:rFonts w:hint="default" w:ascii="Times New Roman" w:hAnsi="Times New Roman" w:cs="Times New Roman"/>
-          <w:b w:val="0"/>
-          <w:bCs w:val="0"/>
-          <w:sz w:val="28"/>
-          <w:szCs w:val="28"/>
-          <w:lang w:val="en-US"/>
-        </w:rPr>
-        <w:t>,</w:t>
-      </w:r>
-      <w:r>
-        <w:rPr>
-          <w:rFonts w:hint="default" w:ascii="Times New Roman" w:hAnsi="Times New Roman" w:cs="Times New Roman"/>
-          <w:sz w:val="28"/>
-          <w:szCs w:val="28"/>
-          <w:lang w:val="en-US"/>
-        </w:rPr>
-        <w:t xml:space="preserve"> mọi người có thể lên website để biết thêm về các danh mục mà wbesite đang bán. Nhóm chọn đề tài nh</w:t>
-      </w:r>
-      <w:r>
-        <w:rPr>
-          <w:rFonts w:hint="default" w:ascii="Times New Roman" w:hAnsi="Times New Roman" w:cs="Times New Roman"/>
-          <w:sz w:val="28"/>
-          <w:szCs w:val="28"/>
-          <w:lang w:val="en-US"/>
-        </w:rPr>
-        <w:t>ầ</w:t>
-      </w:r>
-      <w:r>
-        <w:rPr>
-          <w:rFonts w:hint="default" w:ascii="Times New Roman" w:hAnsi="Times New Roman" w:cs="Times New Roman"/>
-          <w:sz w:val="28"/>
-          <w:szCs w:val="28"/>
-          <w:lang w:val="en-US"/>
-        </w:rPr>
-        <w:t>m giúp người tiêu dùng có một trang web mua hàng online thuận tiện</w:t>
-      </w:r>
-      <w:r>
-        <w:rPr>
-          <w:rFonts w:hint="default" w:ascii="Times New Roman" w:hAnsi="Times New Roman" w:cs="Times New Roman"/>
-          <w:sz w:val="28"/>
-          <w:szCs w:val="28"/>
-          <w:lang w:val="en-US"/>
-        </w:rPr>
-        <w:t>,</w:t>
-      </w:r>
-      <w:r>
-        <w:rPr>
-          <w:rFonts w:hint="default" w:ascii="Times New Roman" w:hAnsi="Times New Roman" w:cs="Times New Roman"/>
-          <w:sz w:val="28"/>
-          <w:szCs w:val="28"/>
-          <w:lang w:val="en-US"/>
-        </w:rPr>
-        <w:t xml:space="preserve"> </w:t>
-      </w:r>
-      <w:r>
-        <w:rPr>
-          <w:rFonts w:hint="default" w:ascii="Times New Roman" w:hAnsi="Times New Roman" w:cs="Times New Roman"/>
-          <w:sz w:val="28"/>
-          <w:szCs w:val="28"/>
-          <w:lang w:val="en-US"/>
-        </w:rPr>
-        <w:t>người mua có thể</w:t>
-      </w:r>
-      <w:r>
-        <w:rPr>
-          <w:rFonts w:hint="default" w:ascii="Times New Roman" w:hAnsi="Times New Roman" w:cs="Times New Roman"/>
-          <w:sz w:val="28"/>
-          <w:szCs w:val="28"/>
-          <w:lang w:val="en-US"/>
-        </w:rPr>
-        <w:t xml:space="preserve"> lựa chọn sản phẩm mà mình muốn mua</w:t>
-      </w:r>
-      <w:r>
-        <w:rPr>
-          <w:rFonts w:hint="default" w:ascii="Times New Roman" w:hAnsi="Times New Roman" w:cs="Times New Roman"/>
-          <w:sz w:val="28"/>
-          <w:szCs w:val="28"/>
-          <w:lang w:val="en-US"/>
-        </w:rPr>
-        <w:t>, giúp tiết kiệm thời gian cho người mua hàng.</w:t>
-      </w:r>
+        <w:ind w:left="840" w:leftChars="0" w:right="0" w:rightChars="0"/>
+        <w:jc w:val="both"/>
+        <w:rPr>
+          <w:rFonts w:hint="default" w:ascii="Times New Roman" w:hAnsi="Times New Roman" w:cs="Times New Roman"/>
+          <w:sz w:val="28"/>
+          <w:szCs w:val="28"/>
+          <w:lang w:val="en-US"/>
+        </w:rPr>
+      </w:pPr>
+    </w:p>
+    <w:p>
+      <w:pPr>
+        <w:numPr>
+          <w:ilvl w:val="0"/>
+          <w:numId w:val="2"/>
+        </w:numPr>
+        <w:spacing w:line="360" w:lineRule="auto"/>
+        <w:ind w:left="425" w:leftChars="0" w:hanging="425" w:firstLineChars="0"/>
+        <w:jc w:val="both"/>
+        <w:outlineLvl w:val="0"/>
+        <w:rPr>
+          <w:rFonts w:hint="default" w:ascii="Times New Roman" w:hAnsi="Times New Roman" w:cs="Times New Roman"/>
+          <w:b/>
+          <w:bCs/>
+          <w:lang w:val="en-US"/>
+        </w:rPr>
+      </w:pPr>
+      <w:bookmarkStart w:id="1" w:name="_Toc25089"/>
+      <w:r>
+        <w:rPr>
+          <w:rFonts w:hint="default" w:ascii="Times New Roman" w:hAnsi="Times New Roman" w:cs="Times New Roman"/>
+          <w:b/>
+          <w:bCs/>
+          <w:lang w:val="en-US"/>
+        </w:rPr>
+        <w:t>ĐỀ TÀI ĐÃ CHỌN</w:t>
+      </w:r>
+      <w:bookmarkEnd w:id="1"/>
     </w:p>
     <w:p>
       <w:pPr>
@@ -4992,28 +4790,209 @@
         <w:jc w:val="both"/>
         <w:rPr>
           <w:rFonts w:hint="default" w:ascii="Times New Roman" w:hAnsi="Times New Roman" w:cs="Times New Roman"/>
-          <w:lang w:val="en-US"/>
-        </w:rPr>
-      </w:pPr>
-      <w:r>
-        <w:rPr>
-          <w:rFonts w:hint="default" w:ascii="Times New Roman" w:hAnsi="Times New Roman" w:cs="Times New Roman"/>
-          <w:b/>
-          <w:bCs/>
-          <w:sz w:val="28"/>
-          <w:szCs w:val="28"/>
-          <w:lang w:val="en-US"/>
-        </w:rPr>
-        <w:t>Website bán hàng Shop online</w:t>
-      </w:r>
-      <w:r>
-        <w:rPr>
-          <w:rFonts w:hint="default" w:ascii="Times New Roman" w:hAnsi="Times New Roman" w:cs="Times New Roman"/>
-          <w:sz w:val="28"/>
-          <w:szCs w:val="28"/>
-          <w:lang w:val="en-US"/>
-        </w:rPr>
-        <w:t xml:space="preserve"> mà nhóm thực hiện sẽ vừa là một trang web bán hàng thân thiện vừa là một trang web sẽ cung cấp cho người mua hàng thêm nhiều thông tin về sản phẩm, cũng như góp phần làm cho người mua hàng có thêm một trang web để mua  hàng để có thể lựa chọn khi có nhu cầu mua sắm. Nhóm cũng mong muốn khi người mua hàng có nhu cầu mua sắm các thiết bị thì website bán hàng online của nhóm sẽ là một trong các trang web được người dùng lựa chọn và tin dùng.</w:t>
+          <w:sz w:val="28"/>
+          <w:szCs w:val="28"/>
+          <w:lang w:val="en-US"/>
+        </w:rPr>
+      </w:pPr>
+      <w:r>
+        <w:rPr>
+          <w:rFonts w:hint="default" w:ascii="Times New Roman" w:hAnsi="Times New Roman" w:cs="Times New Roman"/>
+          <w:sz w:val="28"/>
+          <w:szCs w:val="28"/>
+          <w:lang w:val="en-US"/>
+        </w:rPr>
+        <w:t xml:space="preserve">Đề tài mà nhóm chọn là thiết kế </w:t>
+      </w:r>
+      <w:r>
+        <w:rPr>
+          <w:rFonts w:hint="default" w:ascii="Times New Roman" w:hAnsi="Times New Roman" w:cs="Times New Roman"/>
+          <w:b/>
+          <w:bCs/>
+          <w:sz w:val="28"/>
+          <w:szCs w:val="28"/>
+          <w:lang w:val="en-US"/>
+        </w:rPr>
+        <w:t>website bán hàng</w:t>
+      </w:r>
+      <w:r>
+        <w:rPr>
+          <w:rFonts w:hint="default" w:ascii="Times New Roman" w:hAnsi="Times New Roman" w:cs="Times New Roman"/>
+          <w:b/>
+          <w:bCs/>
+          <w:sz w:val="28"/>
+          <w:szCs w:val="28"/>
+          <w:lang w:val="en-US"/>
+        </w:rPr>
+        <w:t xml:space="preserve"> Shop</w:t>
+      </w:r>
+      <w:r>
+        <w:rPr>
+          <w:rFonts w:hint="default" w:ascii="Times New Roman" w:hAnsi="Times New Roman" w:cs="Times New Roman"/>
+          <w:b/>
+          <w:bCs/>
+          <w:sz w:val="28"/>
+          <w:szCs w:val="28"/>
+          <w:lang w:val="en-US"/>
+        </w:rPr>
+        <w:t xml:space="preserve"> online</w:t>
+      </w:r>
+      <w:r>
+        <w:rPr>
+          <w:rFonts w:hint="default" w:ascii="Times New Roman" w:hAnsi="Times New Roman" w:cs="Times New Roman"/>
+          <w:sz w:val="28"/>
+          <w:szCs w:val="28"/>
+          <w:lang w:val="en-US"/>
+        </w:rPr>
+        <w:t xml:space="preserve">, website bán hàng gồm nhiều </w:t>
+      </w:r>
+      <w:r>
+        <w:rPr>
+          <w:rFonts w:hint="default" w:ascii="Times New Roman" w:hAnsi="Times New Roman" w:cs="Times New Roman"/>
+          <w:sz w:val="28"/>
+          <w:szCs w:val="28"/>
+          <w:lang w:val="en-US"/>
+        </w:rPr>
+        <w:t>danh mục</w:t>
+      </w:r>
+      <w:r>
+        <w:rPr>
+          <w:rFonts w:hint="default" w:ascii="Times New Roman" w:hAnsi="Times New Roman" w:cs="Times New Roman"/>
+          <w:sz w:val="28"/>
+          <w:szCs w:val="28"/>
+          <w:lang w:val="en-US"/>
+        </w:rPr>
+        <w:t xml:space="preserve"> hàng như </w:t>
+      </w:r>
+      <w:r>
+        <w:rPr>
+          <w:rFonts w:hint="default" w:ascii="Times New Roman" w:hAnsi="Times New Roman" w:cs="Times New Roman"/>
+          <w:sz w:val="28"/>
+          <w:szCs w:val="28"/>
+          <w:lang w:val="en-US"/>
+        </w:rPr>
+        <w:t>t</w:t>
+      </w:r>
+      <w:r>
+        <w:rPr>
+          <w:rFonts w:hint="default" w:ascii="Times New Roman" w:hAnsi="Times New Roman" w:cs="Times New Roman"/>
+          <w:sz w:val="28"/>
+          <w:szCs w:val="28"/>
+          <w:lang w:val="en-US"/>
+        </w:rPr>
+        <w:t>i</w:t>
+      </w:r>
+      <w:r>
+        <w:rPr>
+          <w:rFonts w:hint="default" w:ascii="Times New Roman" w:hAnsi="Times New Roman" w:cs="Times New Roman"/>
+          <w:sz w:val="28"/>
+          <w:szCs w:val="28"/>
+          <w:lang w:val="en-US"/>
+        </w:rPr>
+        <w:t>v</w:t>
+      </w:r>
+      <w:r>
+        <w:rPr>
+          <w:rFonts w:hint="default" w:ascii="Times New Roman" w:hAnsi="Times New Roman" w:cs="Times New Roman"/>
+          <w:sz w:val="28"/>
+          <w:szCs w:val="28"/>
+          <w:lang w:val="en-US"/>
+        </w:rPr>
+        <w:t xml:space="preserve">i, điện thoại, tủ lạnh, laptop và nhiều loại thiết bị khác có trên </w:t>
+      </w:r>
+      <w:r>
+        <w:rPr>
+          <w:rFonts w:hint="default" w:ascii="Times New Roman" w:hAnsi="Times New Roman" w:cs="Times New Roman"/>
+          <w:b/>
+          <w:bCs/>
+          <w:sz w:val="28"/>
+          <w:szCs w:val="28"/>
+          <w:lang w:val="en-US"/>
+        </w:rPr>
+        <w:t>website bán hàng Shop online</w:t>
+      </w:r>
+      <w:r>
+        <w:rPr>
+          <w:rFonts w:hint="default" w:ascii="Times New Roman" w:hAnsi="Times New Roman" w:cs="Times New Roman"/>
+          <w:b w:val="0"/>
+          <w:bCs w:val="0"/>
+          <w:sz w:val="28"/>
+          <w:szCs w:val="28"/>
+          <w:lang w:val="en-US"/>
+        </w:rPr>
+        <w:t>,</w:t>
+      </w:r>
+      <w:r>
+        <w:rPr>
+          <w:rFonts w:hint="default" w:ascii="Times New Roman" w:hAnsi="Times New Roman" w:cs="Times New Roman"/>
+          <w:sz w:val="28"/>
+          <w:szCs w:val="28"/>
+          <w:lang w:val="en-US"/>
+        </w:rPr>
+        <w:t xml:space="preserve"> mọi người có thể lên website để biết thêm về các danh mục mà wbesite đang bán. Nhóm chọn đề tài nh</w:t>
+      </w:r>
+      <w:r>
+        <w:rPr>
+          <w:rFonts w:hint="default" w:ascii="Times New Roman" w:hAnsi="Times New Roman" w:cs="Times New Roman"/>
+          <w:sz w:val="28"/>
+          <w:szCs w:val="28"/>
+          <w:lang w:val="en-US"/>
+        </w:rPr>
+        <w:t>ầ</w:t>
+      </w:r>
+      <w:r>
+        <w:rPr>
+          <w:rFonts w:hint="default" w:ascii="Times New Roman" w:hAnsi="Times New Roman" w:cs="Times New Roman"/>
+          <w:sz w:val="28"/>
+          <w:szCs w:val="28"/>
+          <w:lang w:val="en-US"/>
+        </w:rPr>
+        <w:t>m giúp người tiêu dùng có một trang web mua hàng online thuận tiện</w:t>
+      </w:r>
+      <w:r>
+        <w:rPr>
+          <w:rFonts w:hint="default" w:ascii="Times New Roman" w:hAnsi="Times New Roman" w:cs="Times New Roman"/>
+          <w:sz w:val="28"/>
+          <w:szCs w:val="28"/>
+          <w:lang w:val="en-US"/>
+        </w:rPr>
+        <w:t>,</w:t>
+      </w:r>
+      <w:r>
+        <w:rPr>
+          <w:rFonts w:hint="default" w:ascii="Times New Roman" w:hAnsi="Times New Roman" w:cs="Times New Roman"/>
+          <w:sz w:val="28"/>
+          <w:szCs w:val="28"/>
+          <w:lang w:val="en-US"/>
+        </w:rPr>
+        <w:t xml:space="preserve"> </w:t>
+      </w:r>
+      <w:r>
+        <w:rPr>
+          <w:rFonts w:hint="default" w:ascii="Times New Roman" w:hAnsi="Times New Roman" w:cs="Times New Roman"/>
+          <w:sz w:val="28"/>
+          <w:szCs w:val="28"/>
+          <w:lang w:val="en-US"/>
+        </w:rPr>
+        <w:t>người mua có thể</w:t>
+      </w:r>
+      <w:r>
+        <w:rPr>
+          <w:rFonts w:hint="default" w:ascii="Times New Roman" w:hAnsi="Times New Roman" w:cs="Times New Roman"/>
+          <w:sz w:val="28"/>
+          <w:szCs w:val="28"/>
+          <w:lang w:val="en-US"/>
+        </w:rPr>
+        <w:t xml:space="preserve"> lựa chọn sản phẩm mà mình muốn mua</w:t>
+      </w:r>
+      <w:r>
+        <w:rPr>
+          <w:rFonts w:hint="default" w:ascii="Times New Roman" w:hAnsi="Times New Roman" w:cs="Times New Roman"/>
+          <w:sz w:val="28"/>
+          <w:szCs w:val="28"/>
+          <w:lang w:val="en-US"/>
+        </w:rPr>
+        <w:t>, giúp tiết kiệm thời gian cho người mua hàng.</w:t>
       </w:r>
     </w:p>
     <w:p>
@@ -5024,7 +5003,7 @@
         <w:widowControl/>
         <w:numPr>
           <w:ilvl w:val="0"/>
-          <w:numId w:val="0"/>
+          <w:numId w:val="4"/>
         </w:numPr>
         <w:suppressLineNumbers w:val="0"/>
         <w:pBdr>
@@ -5033,9 +5012,58 @@
         <w:shd w:val="clear" w:fill="FFFFFF"/>
         <w:tabs>
           <w:tab w:val="left" w:pos="420"/>
+          <w:tab w:val="clear" w:pos="840"/>
         </w:tabs>
         <w:spacing w:before="0" w:beforeAutospacing="0" w:after="270" w:afterAutospacing="0" w:line="360" w:lineRule="auto"/>
-        <w:ind w:left="420" w:leftChars="0" w:right="0" w:rightChars="0"/>
+        <w:ind w:left="838" w:leftChars="0" w:right="0" w:hanging="418" w:firstLineChars="0"/>
+        <w:jc w:val="both"/>
+        <w:rPr>
+          <w:rFonts w:hint="default" w:ascii="Times New Roman" w:hAnsi="Times New Roman" w:cs="Times New Roman"/>
+          <w:lang w:val="en-US"/>
+        </w:rPr>
+      </w:pPr>
+      <w:r>
+        <w:rPr>
+          <w:rFonts w:hint="default" w:ascii="Times New Roman" w:hAnsi="Times New Roman" w:cs="Times New Roman"/>
+          <w:b/>
+          <w:bCs/>
+          <w:sz w:val="28"/>
+          <w:szCs w:val="28"/>
+          <w:lang w:val="en-US"/>
+        </w:rPr>
+        <w:t>Website bán hàng Shop online</w:t>
+      </w:r>
+      <w:r>
+        <w:rPr>
+          <w:rFonts w:hint="default" w:ascii="Times New Roman" w:hAnsi="Times New Roman" w:cs="Times New Roman"/>
+          <w:sz w:val="28"/>
+          <w:szCs w:val="28"/>
+          <w:lang w:val="en-US"/>
+        </w:rPr>
+        <w:t xml:space="preserve"> mà nhóm thực hiện sẽ vừa là một trang web bán hàng thân thiện vừa là một trang web sẽ cung cấp cho người mua hàng thêm nhiều thông tin về sản phẩm, cũng như góp phần làm cho người mua hàng có thêm một trang web để mua  hàng để có thể lựa chọn khi có nhu cầu mua sắm. Nhóm cũng mong muốn khi người mua hàng có nhu cầu mua sắm các thiết bị thì website bán hàng online của nhóm sẽ là một trong các trang web được người dùng lựa chọn và tin dùng.</w:t>
+      </w:r>
+    </w:p>
+    <w:p>
+      <w:pPr>
+        <w:pStyle w:val="7"/>
+        <w:keepNext w:val="0"/>
+        <w:keepLines w:val="0"/>
+        <w:widowControl/>
+        <w:numPr>
+          <w:ilvl w:val="0"/>
+          <w:numId w:val="4"/>
+        </w:numPr>
+        <w:suppressLineNumbers w:val="0"/>
+        <w:pBdr>
+          <w:top w:val="none" w:color="auto" w:sz="0" w:space="0"/>
+        </w:pBdr>
+        <w:shd w:val="clear" w:fill="FFFFFF"/>
+        <w:tabs>
+          <w:tab w:val="left" w:pos="420"/>
+          <w:tab w:val="clear" w:pos="840"/>
+        </w:tabs>
+        <w:spacing w:before="0" w:beforeAutospacing="0" w:after="270" w:afterAutospacing="0" w:line="360" w:lineRule="auto"/>
+        <w:ind w:left="838" w:leftChars="0" w:right="0" w:hanging="418" w:firstLineChars="0"/>
         <w:jc w:val="both"/>
         <w:rPr>
           <w:rFonts w:hint="default" w:ascii="Times New Roman" w:hAnsi="Times New Roman" w:cs="Times New Roman"/>
@@ -7717,8 +7745,6 @@
           <w:lang w:val="en-US"/>
         </w:rPr>
       </w:pPr>
-      <w:bookmarkStart w:id="23" w:name="_GoBack"/>
-      <w:bookmarkEnd w:id="23"/>
       <w:r>
         <w:rPr>
           <w:rFonts w:hint="default" w:ascii="Times New Roman" w:hAnsi="Times New Roman" w:cs="Times New Roman"/>
@@ -7990,6 +8016,33 @@
         <w:jc w:val="both"/>
         <w:rPr>
           <w:rFonts w:hint="default" w:ascii="Times New Roman" w:hAnsi="Times New Roman" w:cs="Times New Roman"/>
+          <w:b w:val="0"/>
+          <w:bCs w:val="0"/>
+          <w:lang w:val="en-US"/>
+        </w:rPr>
+      </w:pPr>
+      <w:r>
+        <w:rPr>
+          <w:rFonts w:hint="default" w:ascii="Times New Roman" w:hAnsi="Times New Roman" w:cs="Times New Roman"/>
+          <w:b w:val="0"/>
+          <w:bCs w:val="0"/>
+          <w:lang w:val="en-US"/>
+        </w:rPr>
+        <w:t>Yêu cầu cần cài thêm .Net 5.0 để chạy source code hiệu quả nhất.</w:t>
+      </w:r>
+    </w:p>
+    <w:p>
+      <w:pPr>
+        <w:numPr>
+          <w:ilvl w:val="0"/>
+          <w:numId w:val="11"/>
+        </w:numPr>
+        <w:spacing w:line="360" w:lineRule="auto"/>
+        <w:ind w:left="845" w:leftChars="0" w:hanging="425" w:firstLineChars="0"/>
+        <w:jc w:val="both"/>
+        <w:outlineLvl w:val="9"/>
+        <w:rPr>
+          <w:rFonts w:hint="default" w:ascii="Times New Roman" w:hAnsi="Times New Roman" w:cs="Times New Roman"/>
           <w:lang w:val="en-US"/>
         </w:rPr>
       </w:pPr>
@@ -9711,7 +9764,7 @@
           <w:rFonts w:hint="default" w:ascii="Times New Roman" w:hAnsi="Times New Roman" w:cs="Times New Roman"/>
           <w:lang w:val="en-US"/>
         </w:rPr>
-        <w:t xml:space="preserve">Các thông số này sẽ được VNPAY gửi mail khi đăng ký tài khoản sử dụng dịch vụ api như hình dưới (lưu ý mỗi tài khoản sẽ có thông số khác nhau). Tham khảo thêm tại </w:t>
+        <w:t xml:space="preserve">Các thông số này sẽ được VNPAY gửi mail khi đăng ký tài khoản sử dụng dịch vụ api như hình dưới (lưu ý mỗi tài khoản sẽ có thông số khác nhau). Lưu ý trong đề tài hiện đang sử dụng môi trường thử nghiệm nếu muốn sử dụng thực tế thì phải liên hệ hỗ trợ bên phía VNPAY. Tham khảo thêm tại </w:t>
       </w:r>
       <w:r>
         <w:rPr>
@@ -10922,11 +10975,12 @@
       <w:pPr>
         <w:numPr>
           <w:ilvl w:val="0"/>
-          <w:numId w:val="7"/>
-        </w:numPr>
-        <w:spacing w:line="360" w:lineRule="auto"/>
-        <w:ind w:left="1258" w:leftChars="0" w:hanging="418" w:firstLineChars="0"/>
-        <w:jc w:val="both"/>
+          <w:numId w:val="11"/>
+        </w:numPr>
+        <w:spacing w:line="360" w:lineRule="auto"/>
+        <w:ind w:left="845" w:leftChars="0" w:hanging="425" w:firstLineChars="0"/>
+        <w:jc w:val="both"/>
+        <w:outlineLvl w:val="9"/>
         <w:rPr>
           <w:rFonts w:hint="default" w:ascii="Times New Roman" w:hAnsi="Times New Roman" w:cs="Times New Roman"/>
           <w:b/>
@@ -11714,12 +11768,45 @@
       </w:pPr>
       <w:r>
         <w:rPr>
-          <w:rFonts w:hint="default" w:ascii="Times New Roman" w:hAnsi="Times New Roman" w:cs="Times New Roman"/>
-          <w:b/>
-          <w:bCs/>
-          <w:lang w:val="en-US"/>
-        </w:rPr>
-        <w:t>Phần Admin</w:t>
+          <w:rFonts w:hint="default" w:ascii="Times New Roman" w:hAnsi="Times New Roman" w:eastAsia="SimSun" w:cs="Times New Roman"/>
+          <w:b/>
+          <w:bCs/>
+          <w:i w:val="0"/>
+          <w:iCs w:val="0"/>
+          <w:caps w:val="0"/>
+          <w:color w:val="000000"/>
+          <w:spacing w:val="0"/>
+          <w:sz w:val="27"/>
+          <w:szCs w:val="27"/>
+        </w:rPr>
+        <w:t>Sử dụng chức năng cơ bản</w:t>
+      </w:r>
+    </w:p>
+    <w:p>
+      <w:pPr>
+        <w:numPr>
+          <w:ilvl w:val="0"/>
+          <w:numId w:val="13"/>
+        </w:numPr>
+        <w:spacing w:line="360" w:lineRule="auto"/>
+        <w:ind w:left="1265" w:leftChars="0" w:hanging="425" w:firstLineChars="0"/>
+        <w:jc w:val="both"/>
+        <w:outlineLvl w:val="9"/>
+        <w:rPr>
+          <w:rFonts w:hint="default" w:ascii="Times New Roman" w:hAnsi="Times New Roman" w:cs="Times New Roman"/>
+          <w:b/>
+          <w:bCs/>
+          <w:lang w:val="en-US"/>
+        </w:rPr>
+      </w:pPr>
+      <w:r>
+        <w:rPr>
+          <w:rFonts w:hint="default" w:ascii="Times New Roman" w:hAnsi="Times New Roman" w:cs="Times New Roman"/>
+          <w:b/>
+          <w:bCs/>
+          <w:lang w:val="en-US"/>
+        </w:rPr>
+        <w:t>Phần Admin</w:t>
       </w:r>
     </w:p>
     <w:p>
@@ -13290,10 +13377,10 @@
       <w:pPr>
         <w:numPr>
           <w:ilvl w:val="0"/>
-          <w:numId w:val="11"/>
-        </w:numPr>
-        <w:spacing w:line="360" w:lineRule="auto"/>
-        <w:ind w:left="845" w:leftChars="0" w:hanging="425" w:firstLineChars="0"/>
+          <w:numId w:val="13"/>
+        </w:numPr>
+        <w:spacing w:line="360" w:lineRule="auto"/>
+        <w:ind w:left="1265" w:leftChars="0" w:hanging="425" w:firstLineChars="0"/>
         <w:jc w:val="both"/>
         <w:outlineLvl w:val="9"/>
         <w:rPr>
@@ -15580,7 +15667,24 @@
           <w:rFonts w:hint="default" w:ascii="Times New Roman" w:hAnsi="Times New Roman" w:cs="Times New Roman"/>
           <w:lang w:val="en-US"/>
         </w:rPr>
-        <w:t>Chức năng Thanh toán - đặt hàng: khi người dùng vào giỏ hàng xem các sản phẩm đã chọn và muốn thành toán thì người dùng click vào nút “TIẾN HÀNH THANH TOÁN” trang web sẽ tự động chuyển đến trang thông tin thanh thoán, ở dây người dùng nhập thông tin địa chỉ và kiểm tra lại đơn hàng và chọn nút “ĐẶT HÀNG”  sau đó chờ shop xác nhận đơn hàng để tiến hàng giao hàng.</w:t>
+        <w:t xml:space="preserve">Chức năng Thanh toán - đặt hàng: khi người dùng vào giỏ hàng xem các sản phẩm đã chọn và muốn thành toán thì người dùng click vào nút “TIẾN HÀNH THANH TOÁN” trang web sẽ tự động chuyển đến trang thông tin thanh thoán, ở dây người dùng nhập thông tin địa chỉ và kiểm tra lại đơn hàng và chọn nút “ĐẶT HÀNG”  sau đó chờ shop xác nhận đơn hàng để tiến hàng giao hàng. </w:t>
+      </w:r>
+      <w:r>
+        <w:rPr>
+          <w:rFonts w:hint="default" w:ascii="Times New Roman" w:hAnsi="Times New Roman" w:cs="Times New Roman"/>
+          <w:lang w:val="en-US"/>
+        </w:rPr>
+        <w:t xml:space="preserve">Nếu đang sử dụng môi trường thử nghiệm thì có thể sử dụng các thẻ mẫu được cung cấp sắn tại </w:t>
+      </w:r>
+      <w:r>
+        <w:rPr>
+          <w:rStyle w:val="6"/>
+          <w:rFonts w:hint="default" w:ascii="Times New Roman" w:hAnsi="Times New Roman" w:eastAsia="SimSun" w:cs="Times New Roman"/>
+          <w:b/>
+          <w:bCs/>
+          <w:lang w:val="en-US"/>
+        </w:rPr>
+        <w:t>https://sandbox.vnpayment.vn/apis/vnpay-demo/</w:t>
       </w:r>
     </w:p>
     <w:p>
@@ -15725,6 +15829,35 @@
           </wp:inline>
         </w:drawing>
       </w:r>
+      <w:r>
+        <w:rPr>
+          <w:rFonts w:hint="default" w:ascii="Times New Roman" w:hAnsi="Times New Roman" w:cs="Times New Roman"/>
+        </w:rPr>
+        <w:br w:type="textWrapping"/>
+      </w:r>
+      <w:r>
+        <w:rPr>
+          <w:rFonts w:hint="default" w:ascii="Times New Roman" w:hAnsi="Times New Roman" w:cs="Times New Roman"/>
+          <w:lang w:val="en-US"/>
+        </w:rPr>
+        <w:tab/>
+        <w:t/>
+      </w:r>
+      <w:r>
+        <w:rPr>
+          <w:rFonts w:hint="default" w:ascii="Times New Roman" w:hAnsi="Times New Roman" w:cs="Times New Roman"/>
+          <w:lang w:val="en-US"/>
+        </w:rPr>
+        <w:tab/>
+        <w:t/>
+      </w:r>
+      <w:r>
+        <w:rPr>
+          <w:rFonts w:hint="default" w:ascii="Times New Roman" w:hAnsi="Times New Roman" w:cs="Times New Roman"/>
+          <w:lang w:val="en-US"/>
+        </w:rPr>
+        <w:tab/>
+      </w:r>
     </w:p>
     <w:p>
       <w:pPr>
@@ -15776,7 +15909,7 @@
       <w:pPr>
         <w:numPr>
           <w:ilvl w:val="0"/>
-          <w:numId w:val="13"/>
+          <w:numId w:val="14"/>
         </w:numPr>
         <w:tabs>
           <w:tab w:val="left" w:pos="420"/>
@@ -15815,43 +15948,7 @@
           <w:bCs/>
           <w:lang w:val="en-US"/>
         </w:rPr>
-        <w:t>https://docs.giaohangtietkiem.vn/</w:t>
-      </w:r>
-    </w:p>
-    <w:p>
-      <w:pPr>
-        <w:numPr>
-          <w:ilvl w:val="0"/>
-          <w:numId w:val="13"/>
-        </w:numPr>
-        <w:tabs>
-          <w:tab w:val="left" w:pos="420"/>
-          <w:tab w:val="clear" w:pos="840"/>
-        </w:tabs>
-        <w:spacing w:line="360" w:lineRule="auto"/>
-        <w:ind w:left="838" w:leftChars="0" w:hanging="418" w:firstLineChars="0"/>
-        <w:jc w:val="both"/>
-        <w:outlineLvl w:val="9"/>
-        <w:rPr>
-          <w:rFonts w:hint="default" w:ascii="Times New Roman" w:hAnsi="Times New Roman" w:cs="Times New Roman"/>
-          <w:lang w:val="en-US"/>
-        </w:rPr>
-      </w:pPr>
-      <w:r>
-        <w:rPr>
-          <w:rFonts w:hint="default" w:ascii="Times New Roman" w:hAnsi="Times New Roman" w:cs="Times New Roman"/>
-          <w:b/>
-          <w:bCs/>
-          <w:lang w:val="en-US"/>
-        </w:rPr>
-        <w:t>ASP.NET CORE MVC:</w:t>
-      </w:r>
-      <w:r>
-        <w:rPr>
-          <w:rFonts w:hint="default" w:ascii="Times New Roman" w:hAnsi="Times New Roman" w:cs="Times New Roman"/>
-          <w:lang w:val="en-US"/>
-        </w:rPr>
-        <w:t xml:space="preserve"> hướng dẫn cơ bản về ASP.NET CORE theo mô hình MVC, link truy cậplà </w:t>
+        <w:fldChar w:fldCharType="begin"/>
       </w:r>
       <w:r>
         <w:rPr>
@@ -15861,43 +15958,7 @@
           <w:bCs/>
           <w:lang w:val="en-US"/>
         </w:rPr>
-        <w:t>https://www.youtube.com/playlist?list=PLp1Emx1rT4z9wL4Z5O3bZKlKYjTLLKkWh</w:t>
-      </w:r>
-    </w:p>
-    <w:p>
-      <w:pPr>
-        <w:numPr>
-          <w:ilvl w:val="0"/>
-          <w:numId w:val="13"/>
-        </w:numPr>
-        <w:tabs>
-          <w:tab w:val="left" w:pos="420"/>
-          <w:tab w:val="clear" w:pos="840"/>
-        </w:tabs>
-        <w:spacing w:line="360" w:lineRule="auto"/>
-        <w:ind w:left="838" w:leftChars="0" w:hanging="418" w:firstLineChars="0"/>
-        <w:jc w:val="both"/>
-        <w:outlineLvl w:val="9"/>
-        <w:rPr>
-          <w:rFonts w:hint="default" w:ascii="Times New Roman" w:hAnsi="Times New Roman" w:cs="Times New Roman"/>
-          <w:lang w:val="en-US"/>
-        </w:rPr>
-      </w:pPr>
-      <w:r>
-        <w:rPr>
-          <w:rFonts w:hint="default" w:ascii="Times New Roman" w:hAnsi="Times New Roman" w:cs="Times New Roman"/>
-          <w:b/>
-          <w:bCs/>
-          <w:lang w:val="en-US"/>
-        </w:rPr>
-        <w:t>Hướng dẫn xây dựng web bán hàng online bằng ASP.NET Core MVC:</w:t>
-      </w:r>
-      <w:r>
-        <w:rPr>
-          <w:rFonts w:hint="default" w:ascii="Times New Roman" w:hAnsi="Times New Roman" w:cs="Times New Roman"/>
-          <w:lang w:val="en-US"/>
-        </w:rPr>
-        <w:t xml:space="preserve"> trang hướng dẫn thiết kế một trang web bán hàng bằng ASP.NET CORE MVC, link truy cập là </w:t>
+        <w:instrText xml:space="preserve"> HYPERLINK "https://docs.giaohangtietkiem.vn/" </w:instrText>
       </w:r>
       <w:r>
         <w:rPr>
@@ -15907,6 +15968,237 @@
           <w:bCs/>
           <w:lang w:val="en-US"/>
         </w:rPr>
+        <w:fldChar w:fldCharType="separate"/>
+      </w:r>
+      <w:r>
+        <w:rPr>
+          <w:rStyle w:val="6"/>
+          <w:rFonts w:hint="default" w:ascii="Times New Roman" w:hAnsi="Times New Roman" w:eastAsia="SimSun" w:cs="Times New Roman"/>
+          <w:b/>
+          <w:bCs/>
+          <w:lang w:val="en-US"/>
+        </w:rPr>
+        <w:t>https://docs.giaohangtietkiem.vn/</w:t>
+      </w:r>
+      <w:r>
+        <w:rPr>
+          <w:rStyle w:val="6"/>
+          <w:rFonts w:hint="default" w:ascii="Times New Roman" w:hAnsi="Times New Roman" w:eastAsia="SimSun" w:cs="Times New Roman"/>
+          <w:b/>
+          <w:bCs/>
+          <w:lang w:val="en-US"/>
+        </w:rPr>
+        <w:fldChar w:fldCharType="end"/>
+      </w:r>
+    </w:p>
+    <w:p>
+      <w:pPr>
+        <w:numPr>
+          <w:ilvl w:val="0"/>
+          <w:numId w:val="14"/>
+        </w:numPr>
+        <w:tabs>
+          <w:tab w:val="left" w:pos="420"/>
+          <w:tab w:val="clear" w:pos="840"/>
+        </w:tabs>
+        <w:spacing w:line="360" w:lineRule="auto"/>
+        <w:ind w:left="838" w:leftChars="0" w:hanging="418" w:firstLineChars="0"/>
+        <w:jc w:val="both"/>
+        <w:outlineLvl w:val="9"/>
+        <w:rPr>
+          <w:rFonts w:hint="default" w:ascii="Times New Roman" w:hAnsi="Times New Roman" w:cs="Times New Roman"/>
+          <w:lang w:val="en-US"/>
+        </w:rPr>
+      </w:pPr>
+      <w:r>
+        <w:rPr>
+          <w:rFonts w:hint="default" w:ascii="Times New Roman" w:hAnsi="Times New Roman" w:cs="Times New Roman"/>
+          <w:lang w:val="en-US"/>
+        </w:rPr>
+        <w:t xml:space="preserve">Hướng dẫn tích hợp Cổng thanh toán VNPay: đây là trang hướng dẫn tích thanh toán bằng hệ thống thánh toán của VNPay, link để truy cập - </w:t>
+      </w:r>
+      <w:r>
+        <w:rPr>
+          <w:rStyle w:val="6"/>
+          <w:rFonts w:hint="default" w:ascii="Times New Roman" w:hAnsi="Times New Roman" w:eastAsia="SimSun" w:cs="Times New Roman"/>
+          <w:b/>
+          <w:bCs/>
+          <w:lang w:val="en-US"/>
+        </w:rPr>
+        <w:fldChar w:fldCharType="begin"/>
+      </w:r>
+      <w:r>
+        <w:rPr>
+          <w:rStyle w:val="6"/>
+          <w:rFonts w:hint="default" w:ascii="Times New Roman" w:hAnsi="Times New Roman" w:eastAsia="SimSun" w:cs="Times New Roman"/>
+          <w:b/>
+          <w:bCs/>
+          <w:lang w:val="en-US"/>
+        </w:rPr>
+        <w:instrText xml:space="preserve"> HYPERLINK "https://sandbox.vnpayment.vn/apis/docs/huong-dan-tich-hop/" </w:instrText>
+      </w:r>
+      <w:r>
+        <w:rPr>
+          <w:rStyle w:val="6"/>
+          <w:rFonts w:hint="default" w:ascii="Times New Roman" w:hAnsi="Times New Roman" w:eastAsia="SimSun" w:cs="Times New Roman"/>
+          <w:b/>
+          <w:bCs/>
+          <w:lang w:val="en-US"/>
+        </w:rPr>
+        <w:fldChar w:fldCharType="separate"/>
+      </w:r>
+      <w:r>
+        <w:rPr>
+          <w:rStyle w:val="6"/>
+          <w:rFonts w:hint="default" w:ascii="Times New Roman" w:hAnsi="Times New Roman" w:eastAsia="SimSun" w:cs="Times New Roman"/>
+          <w:b/>
+          <w:bCs/>
+          <w:lang w:val="en-US"/>
+        </w:rPr>
+        <w:t>https://sandbox.vnpayment.vn/apis/docs/huong-dan-tich-hop/</w:t>
+      </w:r>
+      <w:r>
+        <w:rPr>
+          <w:rStyle w:val="6"/>
+          <w:rFonts w:hint="default" w:ascii="Times New Roman" w:hAnsi="Times New Roman" w:eastAsia="SimSun" w:cs="Times New Roman"/>
+          <w:b/>
+          <w:bCs/>
+          <w:lang w:val="en-US"/>
+        </w:rPr>
+        <w:fldChar w:fldCharType="end"/>
+      </w:r>
+    </w:p>
+    <w:p>
+      <w:pPr>
+        <w:numPr>
+          <w:ilvl w:val="0"/>
+          <w:numId w:val="14"/>
+        </w:numPr>
+        <w:tabs>
+          <w:tab w:val="left" w:pos="420"/>
+          <w:tab w:val="clear" w:pos="840"/>
+        </w:tabs>
+        <w:spacing w:line="360" w:lineRule="auto"/>
+        <w:ind w:left="838" w:leftChars="0" w:hanging="418" w:firstLineChars="0"/>
+        <w:jc w:val="both"/>
+        <w:outlineLvl w:val="9"/>
+        <w:rPr>
+          <w:rFonts w:hint="default" w:ascii="Times New Roman" w:hAnsi="Times New Roman" w:cs="Times New Roman"/>
+          <w:lang w:val="en-US"/>
+        </w:rPr>
+      </w:pPr>
+      <w:r>
+        <w:rPr>
+          <w:rStyle w:val="6"/>
+          <w:rFonts w:hint="default" w:ascii="Times New Roman" w:hAnsi="Times New Roman" w:eastAsia="SimSun" w:cs="Times New Roman"/>
+          <w:b w:val="0"/>
+          <w:bCs w:val="0"/>
+          <w:color w:val="auto"/>
+          <w:u w:val="none"/>
+          <w:lang w:val="en-US"/>
+        </w:rPr>
+        <w:t xml:space="preserve">Download-Cổng thanh toán VNPay: đây là trang tải các ngôn ngữ code hổ trợ tích hợp, link truy cập - </w:t>
+      </w:r>
+      <w:r>
+        <w:rPr>
+          <w:rStyle w:val="6"/>
+          <w:rFonts w:hint="default" w:ascii="Times New Roman" w:hAnsi="Times New Roman" w:eastAsia="SimSun" w:cs="Times New Roman"/>
+          <w:b/>
+          <w:bCs/>
+          <w:lang w:val="en-US"/>
+        </w:rPr>
+        <w:t>https://sandbox.vnpayment.vn/apis/downloads/</w:t>
+      </w:r>
+    </w:p>
+    <w:p>
+      <w:pPr>
+        <w:numPr>
+          <w:ilvl w:val="0"/>
+          <w:numId w:val="14"/>
+        </w:numPr>
+        <w:tabs>
+          <w:tab w:val="left" w:pos="420"/>
+          <w:tab w:val="clear" w:pos="840"/>
+        </w:tabs>
+        <w:spacing w:line="360" w:lineRule="auto"/>
+        <w:ind w:left="838" w:leftChars="0" w:hanging="418" w:firstLineChars="0"/>
+        <w:jc w:val="both"/>
+        <w:outlineLvl w:val="9"/>
+        <w:rPr>
+          <w:rFonts w:hint="default" w:ascii="Times New Roman" w:hAnsi="Times New Roman" w:cs="Times New Roman"/>
+          <w:lang w:val="en-US"/>
+        </w:rPr>
+      </w:pPr>
+      <w:r>
+        <w:rPr>
+          <w:rFonts w:hint="default" w:ascii="Times New Roman" w:hAnsi="Times New Roman" w:cs="Times New Roman"/>
+          <w:b/>
+          <w:bCs/>
+          <w:lang w:val="en-US"/>
+        </w:rPr>
+        <w:t>ASP.NET CORE MVC:</w:t>
+      </w:r>
+      <w:r>
+        <w:rPr>
+          <w:rFonts w:hint="default" w:ascii="Times New Roman" w:hAnsi="Times New Roman" w:cs="Times New Roman"/>
+          <w:lang w:val="en-US"/>
+        </w:rPr>
+        <w:t xml:space="preserve"> hướng dẫn cơ bản về ASP.NET CORE theo mô hình MVC, link truy cập là </w:t>
+      </w:r>
+      <w:r>
+        <w:rPr>
+          <w:rStyle w:val="6"/>
+          <w:rFonts w:hint="default" w:ascii="Times New Roman" w:hAnsi="Times New Roman" w:eastAsia="SimSun" w:cs="Times New Roman"/>
+          <w:b/>
+          <w:bCs/>
+          <w:lang w:val="en-US"/>
+        </w:rPr>
+        <w:t>https://www.youtube.com/playlist?list=PLp1Emx1rT4z9wL4Z5O3bZKlKYjTLLKkWh</w:t>
+      </w:r>
+    </w:p>
+    <w:p>
+      <w:pPr>
+        <w:numPr>
+          <w:ilvl w:val="0"/>
+          <w:numId w:val="14"/>
+        </w:numPr>
+        <w:tabs>
+          <w:tab w:val="left" w:pos="420"/>
+          <w:tab w:val="clear" w:pos="840"/>
+        </w:tabs>
+        <w:spacing w:line="360" w:lineRule="auto"/>
+        <w:ind w:left="838" w:leftChars="0" w:hanging="418" w:firstLineChars="0"/>
+        <w:jc w:val="both"/>
+        <w:outlineLvl w:val="9"/>
+        <w:rPr>
+          <w:rFonts w:hint="default" w:ascii="Times New Roman" w:hAnsi="Times New Roman" w:cs="Times New Roman"/>
+          <w:lang w:val="en-US"/>
+        </w:rPr>
+      </w:pPr>
+      <w:r>
+        <w:rPr>
+          <w:rFonts w:hint="default" w:ascii="Times New Roman" w:hAnsi="Times New Roman" w:cs="Times New Roman"/>
+          <w:b/>
+          <w:bCs/>
+          <w:lang w:val="en-US"/>
+        </w:rPr>
+        <w:t>Hướng dẫn xây dựng web bán hàng online bằng ASP.NET Core MVC:</w:t>
+      </w:r>
+      <w:r>
+        <w:rPr>
+          <w:rFonts w:hint="default" w:ascii="Times New Roman" w:hAnsi="Times New Roman" w:cs="Times New Roman"/>
+          <w:lang w:val="en-US"/>
+        </w:rPr>
+        <w:t xml:space="preserve"> trang hướng dẫn thiết kế một trang web bán hàng bằng ASP.NET CORE MVC, link truy cập là </w:t>
+      </w:r>
+      <w:r>
+        <w:rPr>
+          <w:rStyle w:val="6"/>
+          <w:rFonts w:hint="default" w:ascii="Times New Roman" w:hAnsi="Times New Roman" w:eastAsia="SimSun" w:cs="Times New Roman"/>
+          <w:b/>
+          <w:bCs/>
+          <w:lang w:val="en-US"/>
+        </w:rPr>
         <w:t>https://www.youtube.com/playlist?list=PL9FoPgYDOwSmW-X43RKElitZ5qM9Zkn-3</w:t>
       </w:r>
     </w:p>
@@ -15959,7 +16251,7 @@
       <w:pPr>
         <w:numPr>
           <w:ilvl w:val="0"/>
-          <w:numId w:val="14"/>
+          <w:numId w:val="15"/>
         </w:numPr>
         <w:spacing w:line="360" w:lineRule="auto"/>
         <w:ind w:left="840" w:leftChars="0" w:hanging="420" w:firstLineChars="0"/>
@@ -15982,6 +16274,125 @@
         </w:rPr>
         <w:t>Bảng đóng góp các thành viên:</w:t>
       </w:r>
+    </w:p>
+    <w:p>
+      <w:pPr>
+        <w:numPr>
+          <w:ilvl w:val="0"/>
+          <w:numId w:val="0"/>
+        </w:numPr>
+        <w:ind w:leftChars="0"/>
+        <w:outlineLvl w:val="9"/>
+        <w:rPr>
+          <w:rFonts w:hint="default" w:ascii="Times New Roman" w:hAnsi="Times New Roman" w:cs="Times New Roman"/>
+          <w:b/>
+          <w:bCs/>
+          <w:u w:val="single"/>
+          <w:lang w:val="en-US"/>
+        </w:rPr>
+      </w:pPr>
+    </w:p>
+    <w:p>
+      <w:pPr>
+        <w:numPr>
+          <w:ilvl w:val="0"/>
+          <w:numId w:val="0"/>
+        </w:numPr>
+        <w:ind w:leftChars="0"/>
+        <w:outlineLvl w:val="9"/>
+        <w:rPr>
+          <w:rFonts w:hint="default" w:ascii="Times New Roman" w:hAnsi="Times New Roman" w:cs="Times New Roman"/>
+          <w:b/>
+          <w:bCs/>
+          <w:u w:val="single"/>
+          <w:lang w:val="en-US"/>
+        </w:rPr>
+      </w:pPr>
+    </w:p>
+    <w:p>
+      <w:pPr>
+        <w:numPr>
+          <w:ilvl w:val="0"/>
+          <w:numId w:val="0"/>
+        </w:numPr>
+        <w:ind w:leftChars="0"/>
+        <w:outlineLvl w:val="9"/>
+        <w:rPr>
+          <w:rFonts w:hint="default" w:ascii="Times New Roman" w:hAnsi="Times New Roman" w:cs="Times New Roman"/>
+          <w:b/>
+          <w:bCs/>
+          <w:u w:val="single"/>
+          <w:lang w:val="en-US"/>
+        </w:rPr>
+      </w:pPr>
+    </w:p>
+    <w:p>
+      <w:pPr>
+        <w:numPr>
+          <w:ilvl w:val="0"/>
+          <w:numId w:val="0"/>
+        </w:numPr>
+        <w:ind w:leftChars="0"/>
+        <w:outlineLvl w:val="9"/>
+        <w:rPr>
+          <w:rFonts w:hint="default" w:ascii="Times New Roman" w:hAnsi="Times New Roman" w:cs="Times New Roman"/>
+          <w:b/>
+          <w:bCs/>
+          <w:u w:val="single"/>
+          <w:lang w:val="en-US"/>
+        </w:rPr>
+      </w:pPr>
+    </w:p>
+    <w:p>
+      <w:pPr>
+        <w:numPr>
+          <w:ilvl w:val="0"/>
+          <w:numId w:val="0"/>
+        </w:numPr>
+        <w:ind w:leftChars="0"/>
+        <w:outlineLvl w:val="9"/>
+        <w:rPr>
+          <w:rFonts w:hint="default" w:ascii="Times New Roman" w:hAnsi="Times New Roman" w:cs="Times New Roman"/>
+          <w:b/>
+          <w:bCs/>
+          <w:u w:val="single"/>
+          <w:lang w:val="en-US"/>
+        </w:rPr>
+      </w:pPr>
+    </w:p>
+    <w:p>
+      <w:pPr>
+        <w:numPr>
+          <w:ilvl w:val="0"/>
+          <w:numId w:val="0"/>
+        </w:numPr>
+        <w:ind w:leftChars="0"/>
+        <w:outlineLvl w:val="9"/>
+        <w:rPr>
+          <w:rFonts w:hint="default" w:ascii="Times New Roman" w:hAnsi="Times New Roman" w:cs="Times New Roman"/>
+          <w:b/>
+          <w:bCs/>
+          <w:u w:val="single"/>
+          <w:lang w:val="en-US"/>
+        </w:rPr>
+      </w:pPr>
+    </w:p>
+    <w:p>
+      <w:pPr>
+        <w:numPr>
+          <w:ilvl w:val="0"/>
+          <w:numId w:val="0"/>
+        </w:numPr>
+        <w:ind w:leftChars="0"/>
+        <w:outlineLvl w:val="9"/>
+        <w:rPr>
+          <w:rFonts w:hint="default" w:ascii="Times New Roman" w:hAnsi="Times New Roman" w:cs="Times New Roman"/>
+          <w:b/>
+          <w:bCs/>
+          <w:u w:val="single"/>
+          <w:lang w:val="en-US"/>
+        </w:rPr>
+      </w:pPr>
     </w:p>
     <w:p>
       <w:pPr>
@@ -16307,7 +16718,7 @@
             <w:pPr>
               <w:numPr>
                 <w:ilvl w:val="0"/>
-                <w:numId w:val="15"/>
+                <w:numId w:val="16"/>
               </w:numPr>
               <w:spacing w:line="360" w:lineRule="auto"/>
               <w:ind w:left="418" w:leftChars="0" w:hanging="418" w:firstLineChars="0"/>
@@ -16332,7 +16743,7 @@
             <w:pPr>
               <w:numPr>
                 <w:ilvl w:val="0"/>
-                <w:numId w:val="15"/>
+                <w:numId w:val="16"/>
               </w:numPr>
               <w:spacing w:line="360" w:lineRule="auto"/>
               <w:ind w:left="418" w:leftChars="0" w:hanging="418" w:firstLineChars="0"/>
@@ -16504,7 +16915,7 @@
             <w:pPr>
               <w:numPr>
                 <w:ilvl w:val="0"/>
-                <w:numId w:val="15"/>
+                <w:numId w:val="16"/>
               </w:numPr>
               <w:spacing w:line="360" w:lineRule="auto"/>
               <w:ind w:left="418" w:leftChars="0" w:hanging="418" w:firstLineChars="0"/>
@@ -16529,7 +16940,7 @@
             <w:pPr>
               <w:numPr>
                 <w:ilvl w:val="0"/>
-                <w:numId w:val="15"/>
+                <w:numId w:val="16"/>
               </w:numPr>
               <w:spacing w:line="360" w:lineRule="auto"/>
               <w:ind w:left="418" w:leftChars="0" w:hanging="418" w:firstLineChars="0"/>
@@ -16691,7 +17102,7 @@
             <w:pPr>
               <w:numPr>
                 <w:ilvl w:val="0"/>
-                <w:numId w:val="15"/>
+                <w:numId w:val="16"/>
               </w:numPr>
               <w:spacing w:line="360" w:lineRule="auto"/>
               <w:ind w:left="418" w:leftChars="0" w:hanging="418" w:firstLineChars="0"/>
@@ -16716,7 +17127,7 @@
             <w:pPr>
               <w:numPr>
                 <w:ilvl w:val="0"/>
-                <w:numId w:val="15"/>
+                <w:numId w:val="16"/>
               </w:numPr>
               <w:spacing w:line="360" w:lineRule="auto"/>
               <w:ind w:left="418" w:leftChars="0" w:hanging="418" w:firstLineChars="0"/>
@@ -17097,6 +17508,26 @@
 <file path=word/numbering.xml><?xml version="1.0" encoding="utf-8"?>
 <w:numbering xmlns:wpc="http://schemas.microsoft.com/office/word/2010/wordprocessingCanvas" xmlns:mc="http://schemas.openxmlformats.org/markup-compatibility/2006" xmlns:o="urn:schemas-microsoft-com:office:office" xmlns:r="http://schemas.openxmlformats.org/officeDocument/2006/relationships" xmlns:m="http://schemas.openxmlformats.org/officeDocument/2006/math" xmlns:v="urn:schemas-microsoft-com:vml" xmlns:wp14="http://schemas.microsoft.com/office/word/2010/wordprocessingDrawing" xmlns:wp="http://schemas.openxmlformats.org/drawingml/2006/wordprocessingDrawing" xmlns:w10="urn:schemas-microsoft-com:office:word" xmlns:w="http://schemas.openxmlformats.org/wordprocessingml/2006/main" xmlns:w14="http://schemas.microsoft.com/office/word/2010/wordml" xmlns:wpg="http://schemas.microsoft.com/office/word/2010/wordprocessingGroup" xmlns:wpi="http://schemas.microsoft.com/office/word/2010/wordprocessingInk" xmlns:wne="http://schemas.microsoft.com/office/word/2006/wordml" xmlns:wps="http://schemas.microsoft.com/office/word/2010/wordprocessingShape" xmlns:wpsCustomData="http://www.wps.cn/officeDocument/2013/wpsCustomData" mc:Ignorable="w14 wp14">
   <w:abstractNum w:abstractNumId="0">
+    <w:nsid w:val="81B02298"/>
+    <w:multiLevelType w:val="singleLevel"/>
+    <w:tmpl w:val="81B02298"/>
+    <w:lvl w:ilvl="0" w:tentative="0">
+      <w:start w:val="1"/>
+      <w:numFmt w:val="lowerLetter"/>
+      <w:lvlText w:val="%1)"/>
+      <w:lvlJc w:val="left"/>
+      <w:pPr>
+        <w:tabs>
+          <w:tab w:val="left" w:pos="1265"/>
+        </w:tabs>
+        <w:ind w:left="1265" w:leftChars="0" w:hanging="425" w:firstLineChars="0"/>
+      </w:pPr>
+      <w:rPr>
+        <w:rFonts w:hint="default"/>
+      </w:rPr>
+    </w:lvl>
+  </w:abstractNum>
+  <w:abstractNum w:abstractNumId="1">
     <w:nsid w:val="928D07EE"/>
     <w:multiLevelType w:val="singleLevel"/>
     <w:tmpl w:val="928D07EE"/>
@@ -17116,7 +17547,7 @@
       </w:rPr>
     </w:lvl>
   </w:abstractNum>
-  <w:abstractNum w:abstractNumId="1">
+  <w:abstractNum w:abstractNumId="2">
     <w:nsid w:val="B66785BD"/>
     <w:multiLevelType w:val="singleLevel"/>
     <w:tmpl w:val="B66785BD"/>
@@ -17136,7 +17567,7 @@
       </w:rPr>
     </w:lvl>
   </w:abstractNum>
-  <w:abstractNum w:abstractNumId="2">
+  <w:abstractNum w:abstractNumId="3">
     <w:nsid w:val="BDAB62E0"/>
     <w:multiLevelType w:val="multilevel"/>
     <w:tmpl w:val="BDAB62E0"/>
@@ -17276,7 +17707,7 @@
       </w:rPr>
     </w:lvl>
   </w:abstractNum>
-  <w:abstractNum w:abstractNumId="3">
+  <w:abstractNum w:abstractNumId="4">
     <w:nsid w:val="C4AEFF7B"/>
     <w:multiLevelType w:val="singleLevel"/>
     <w:tmpl w:val="C4AEFF7B"/>
@@ -17296,7 +17727,7 @@
       </w:rPr>
     </w:lvl>
   </w:abstractNum>
-  <w:abstractNum w:abstractNumId="4">
+  <w:abstractNum w:abstractNumId="5">
     <w:nsid w:val="D2B94419"/>
     <w:multiLevelType w:val="singleLevel"/>
     <w:tmpl w:val="D2B94419"/>
@@ -17316,7 +17747,7 @@
       </w:rPr>
     </w:lvl>
   </w:abstractNum>
-  <w:abstractNum w:abstractNumId="5">
+  <w:abstractNum w:abstractNumId="6">
     <w:nsid w:val="F668E0B2"/>
     <w:multiLevelType w:val="singleLevel"/>
     <w:tmpl w:val="F668E0B2"/>
@@ -17336,7 +17767,7 @@
       </w:rPr>
     </w:lvl>
   </w:abstractNum>
-  <w:abstractNum w:abstractNumId="6">
+  <w:abstractNum w:abstractNumId="7">
     <w:nsid w:val="0313C571"/>
     <w:multiLevelType w:val="multilevel"/>
     <w:tmpl w:val="0313C571"/>
@@ -17476,7 +17907,7 @@
       </w:rPr>
     </w:lvl>
   </w:abstractNum>
-  <w:abstractNum w:abstractNumId="7">
+  <w:abstractNum w:abstractNumId="8">
     <w:nsid w:val="0DC42F89"/>
     <w:multiLevelType w:val="multilevel"/>
     <w:tmpl w:val="0DC42F89"/>
@@ -17616,7 +18047,7 @@
       </w:rPr>
     </w:lvl>
   </w:abstractNum>
-  <w:abstractNum w:abstractNumId="8">
+  <w:abstractNum w:abstractNumId="9">
     <w:nsid w:val="248FB6A3"/>
     <w:multiLevelType w:val="singleLevel"/>
     <w:tmpl w:val="248FB6A3"/>
@@ -17636,7 +18067,7 @@
       </w:rPr>
     </w:lvl>
   </w:abstractNum>
-  <w:abstractNum w:abstractNumId="9">
+  <w:abstractNum w:abstractNumId="10">
     <w:nsid w:val="5D796BBF"/>
     <w:multiLevelType w:val="singleLevel"/>
     <w:tmpl w:val="5D796BBF"/>
@@ -17656,7 +18087,7 @@
       </w:rPr>
     </w:lvl>
   </w:abstractNum>
-  <w:abstractNum w:abstractNumId="10">
+  <w:abstractNum w:abstractNumId="11">
     <w:nsid w:val="5D82AFE8"/>
     <w:multiLevelType w:val="singleLevel"/>
     <w:tmpl w:val="5D82AFE8"/>
@@ -17676,7 +18107,7 @@
       </w:rPr>
     </w:lvl>
   </w:abstractNum>
-  <w:abstractNum w:abstractNumId="11">
+  <w:abstractNum w:abstractNumId="12">
     <w:nsid w:val="6A502954"/>
     <w:multiLevelType w:val="singleLevel"/>
     <w:tmpl w:val="6A502954"/>
@@ -17696,7 +18127,7 @@
       </w:rPr>
     </w:lvl>
   </w:abstractNum>
-  <w:abstractNum w:abstractNumId="12">
+  <w:abstractNum w:abstractNumId="13">
     <w:nsid w:val="73831376"/>
     <w:multiLevelType w:val="multilevel"/>
     <w:tmpl w:val="73831376"/>
@@ -17836,7 +18267,7 @@
       </w:rPr>
     </w:lvl>
   </w:abstractNum>
-  <w:abstractNum w:abstractNumId="13">
+  <w:abstractNum w:abstractNumId="14">
     <w:nsid w:val="795378ED"/>
     <w:multiLevelType w:val="singleLevel"/>
     <w:tmpl w:val="795378ED"/>
@@ -17856,7 +18287,7 @@
       </w:rPr>
     </w:lvl>
   </w:abstractNum>
-  <w:abstractNum w:abstractNumId="14">
+  <w:abstractNum w:abstractNumId="15">
     <w:nsid w:val="7E0FE173"/>
     <w:multiLevelType w:val="singleLevel"/>
     <w:tmpl w:val="7E0FE173"/>
@@ -17877,49 +18308,52 @@
     </w:lvl>
   </w:abstractNum>
   <w:num w:numId="1">
+    <w:abstractNumId w:val="11"/>
+  </w:num>
+  <w:num w:numId="2">
+    <w:abstractNumId w:val="13"/>
+  </w:num>
+  <w:num w:numId="3">
+    <w:abstractNumId w:val="4"/>
+  </w:num>
+  <w:num w:numId="4">
+    <w:abstractNumId w:val="2"/>
+  </w:num>
+  <w:num w:numId="5">
+    <w:abstractNumId w:val="1"/>
+  </w:num>
+  <w:num w:numId="6">
+    <w:abstractNumId w:val="8"/>
+  </w:num>
+  <w:num w:numId="7">
+    <w:abstractNumId w:val="7"/>
+  </w:num>
+  <w:num w:numId="8">
+    <w:abstractNumId w:val="12"/>
+  </w:num>
+  <w:num w:numId="9">
     <w:abstractNumId w:val="10"/>
   </w:num>
-  <w:num w:numId="2">
-    <w:abstractNumId w:val="12"/>
-  </w:num>
-  <w:num w:numId="3">
+  <w:num w:numId="10">
     <w:abstractNumId w:val="3"/>
   </w:num>
-  <w:num w:numId="4">
-    <w:abstractNumId w:val="1"/>
+  <w:num w:numId="11">
+    <w:abstractNumId w:val="5"/>
   </w:num>
-  <w:num w:numId="5">
+  <w:num w:numId="12">
+    <w:abstractNumId w:val="14"/>
+  </w:num>
+  <w:num w:numId="13">
     <w:abstractNumId w:val="0"/>
   </w:num>
-  <w:num w:numId="6">
-    <w:abstractNumId w:val="7"/>
+  <w:num w:numId="14">
+    <w:abstractNumId w:val="15"/>
   </w:num>
-  <w:num w:numId="7">
+  <w:num w:numId="15">
     <w:abstractNumId w:val="6"/>
   </w:num>
-  <w:num w:numId="8">
-    <w:abstractNumId w:val="11"/>
-  </w:num>
-  <w:num w:numId="9">
+  <w:num w:numId="16">
     <w:abstractNumId w:val="9"/>
-  </w:num>
-  <w:num w:numId="10">
-    <w:abstractNumId w:val="2"/>
-  </w:num>
-  <w:num w:numId="11">
-    <w:abstractNumId w:val="4"/>
-  </w:num>
-  <w:num w:numId="12">
-    <w:abstractNumId w:val="13"/>
-  </w:num>
-  <w:num w:numId="13">
-    <w:abstractNumId w:val="14"/>
-  </w:num>
-  <w:num w:numId="14">
-    <w:abstractNumId w:val="5"/>
-  </w:num>
-  <w:num w:numId="15">
-    <w:abstractNumId w:val="8"/>
   </w:num>
 </w:numbering>
 </file>

</xml_diff>